<commit_message>
Changed my resume file
</commit_message>
<xml_diff>
--- a/src/assets/LanceTeroRESUME.docx
+++ b/src/assets/LanceTeroRESUME.docx
@@ -1,6 +1,6 @@
 
 <file path=word/document.xml><?xml version="1.0" encoding="utf-8"?>
-<w:document xmlns:wpc="http://schemas.microsoft.com/office/word/2010/wordprocessingCanvas" xmlns:cx="http://schemas.microsoft.com/office/drawing/2014/chartex" xmlns:cx1="http://schemas.microsoft.com/office/drawing/2015/9/8/chartex" xmlns:cx2="http://schemas.microsoft.com/office/drawing/2015/10/21/chartex" xmlns:cx3="http://schemas.microsoft.com/office/drawing/2016/5/9/chartex" xmlns:cx4="http://schemas.microsoft.com/office/drawing/2016/5/10/chartex" xmlns:cx5="http://schemas.microsoft.com/office/drawing/2016/5/11/chartex" xmlns:cx6="http://schemas.microsoft.com/office/drawing/2016/5/12/chartex" xmlns:cx7="http://schemas.microsoft.com/office/drawing/2016/5/13/chartex" xmlns:cx8="http://schemas.microsoft.com/office/drawing/2016/5/14/chartex" xmlns:mc="http://schemas.openxmlformats.org/markup-compatibility/2006" xmlns:aink="http://schemas.microsoft.com/office/drawing/2016/ink" xmlns:am3d="http://schemas.microsoft.com/office/drawing/2017/model3d" xmlns:o="urn:schemas-microsoft-com:office:office" xmlns:oel="http://schemas.microsoft.com/office/2019/extlst" xmlns:r="http://schemas.openxmlformats.org/officeDocument/2006/relationships" xmlns:m="http://schemas.openxmlformats.org/officeDocument/2006/math" xmlns:v="urn:schemas-microsoft-com:vml" xmlns:wp14="http://schemas.microsoft.com/office/word/2010/wordprocessingDrawing" xmlns:wp="http://schemas.openxmlformats.org/drawingml/2006/wordprocessingDrawing" xmlns:w10="urn:schemas-microsoft-com:office:word" xmlns:w="http://schemas.openxmlformats.org/wordprocessingml/2006/main" xmlns:w14="http://schemas.microsoft.com/office/word/2010/wordml" xmlns:w15="http://schemas.microsoft.com/office/word/2012/wordml" xmlns:w16cex="http://schemas.microsoft.com/office/word/2018/wordml/cex" xmlns:w16cid="http://schemas.microsoft.com/office/word/2016/wordml/cid" xmlns:w16="http://schemas.microsoft.com/office/word/2018/wordml" xmlns:w16sdtdh="http://schemas.microsoft.com/office/word/2020/wordml/sdtdatahash" xmlns:w16se="http://schemas.microsoft.com/office/word/2015/wordml/symex" xmlns:wpg="http://schemas.microsoft.com/office/word/2010/wordprocessingGroup" xmlns:wpi="http://schemas.microsoft.com/office/word/2010/wordprocessingInk" xmlns:wne="http://schemas.microsoft.com/office/word/2006/wordml" xmlns:wps="http://schemas.microsoft.com/office/word/2010/wordprocessingShape" mc:Ignorable="w14 w15 w16se w16cid w16 w16cex w16sdtdh wp14">
+<w:document xmlns:wpc="http://schemas.microsoft.com/office/word/2010/wordprocessingCanvas" xmlns:cx="http://schemas.microsoft.com/office/drawing/2014/chartex" xmlns:cx1="http://schemas.microsoft.com/office/drawing/2015/9/8/chartex" xmlns:cx2="http://schemas.microsoft.com/office/drawing/2015/10/21/chartex" xmlns:cx3="http://schemas.microsoft.com/office/drawing/2016/5/9/chartex" xmlns:cx4="http://schemas.microsoft.com/office/drawing/2016/5/10/chartex" xmlns:cx5="http://schemas.microsoft.com/office/drawing/2016/5/11/chartex" xmlns:cx6="http://schemas.microsoft.com/office/drawing/2016/5/12/chartex" xmlns:cx7="http://schemas.microsoft.com/office/drawing/2016/5/13/chartex" xmlns:cx8="http://schemas.microsoft.com/office/drawing/2016/5/14/chartex" xmlns:mc="http://schemas.openxmlformats.org/markup-compatibility/2006" xmlns:aink="http://schemas.microsoft.com/office/drawing/2016/ink" xmlns:am3d="http://schemas.microsoft.com/office/drawing/2017/model3d" xmlns:o="urn:schemas-microsoft-com:office:office" xmlns:oel="http://schemas.microsoft.com/office/2019/extlst" xmlns:r="http://schemas.openxmlformats.org/officeDocument/2006/relationships" xmlns:m="http://schemas.openxmlformats.org/officeDocument/2006/math" xmlns:v="urn:schemas-microsoft-com:vml" xmlns:wp14="http://schemas.microsoft.com/office/word/2010/wordprocessingDrawing" xmlns:wp="http://schemas.openxmlformats.org/drawingml/2006/wordprocessingDrawing" xmlns:w10="urn:schemas-microsoft-com:office:word" xmlns:w="http://schemas.openxmlformats.org/wordprocessingml/2006/main" xmlns:w14="http://schemas.microsoft.com/office/word/2010/wordml" xmlns:w15="http://schemas.microsoft.com/office/word/2012/wordml" xmlns:w16cex="http://schemas.microsoft.com/office/word/2018/wordml/cex" xmlns:w16cid="http://schemas.microsoft.com/office/word/2016/wordml/cid" xmlns:w16="http://schemas.microsoft.com/office/word/2018/wordml" xmlns:w16du="http://schemas.microsoft.com/office/word/2023/wordml/word16du" xmlns:w16sdtdh="http://schemas.microsoft.com/office/word/2020/wordml/sdtdatahash" xmlns:w16se="http://schemas.microsoft.com/office/word/2015/wordml/symex" xmlns:wpg="http://schemas.microsoft.com/office/word/2010/wordprocessingGroup" xmlns:wpi="http://schemas.microsoft.com/office/word/2010/wordprocessingInk" xmlns:wne="http://schemas.microsoft.com/office/word/2006/wordml" xmlns:wps="http://schemas.microsoft.com/office/word/2010/wordprocessingShape" mc:Ignorable="w14 w15 w16se w16cid w16 w16cex w16sdtdh wp14">
   <w:body>
     <w:p>
       <w:pPr>
@@ -171,9 +171,14 @@
             <w:pPr>
               <w:pStyle w:val="TextLeft"/>
             </w:pPr>
-            <w:r>
-              <w:t>lance.tero@gmail.com</w:t>
-            </w:r>
+            <w:hyperlink r:id="rId7" w:history="1">
+              <w:r>
+                <w:rPr>
+                  <w:rStyle w:val="Hyperlink"/>
+                </w:rPr>
+                <w:t>lance.tero@gmail.com</w:t>
+              </w:r>
+            </w:hyperlink>
           </w:p>
           <w:p/>
           <w:p/>
@@ -245,7 +250,7 @@
                 <w:sz w:val="20"/>
                 <w:szCs w:val="20"/>
               </w:rPr>
-              <w:t xml:space="preserve">Worked with a graduate student from Vanderbilt University with 4 other members to develop a game that would </w:t>
+              <w:t>Worked with a graduate student from Vanderbilt University with 4 other members to develop a game</w:t>
             </w:r>
             <w:r>
               <w:rPr>
@@ -253,7 +258,7 @@
                 <w:sz w:val="20"/>
                 <w:szCs w:val="20"/>
               </w:rPr>
-              <w:t>collect data on people with autism</w:t>
+              <w:t xml:space="preserve"> in Unity</w:t>
             </w:r>
             <w:r>
               <w:rPr>
@@ -261,8 +266,43 @@
                 <w:sz w:val="20"/>
                 <w:szCs w:val="20"/>
               </w:rPr>
+              <w:t xml:space="preserve"> that would </w:t>
+            </w:r>
+            <w:r>
+              <w:rPr>
+                <w:color w:val="595959"/>
+                <w:sz w:val="20"/>
+                <w:szCs w:val="20"/>
+              </w:rPr>
+              <w:t>collect data on people with autism</w:t>
+            </w:r>
+            <w:r>
+              <w:rPr>
+                <w:color w:val="595959"/>
+                <w:sz w:val="20"/>
+                <w:szCs w:val="20"/>
+              </w:rPr>
               <w:t xml:space="preserve"> to find problem areas in their social skills.</w:t>
             </w:r>
+            <w:r>
+              <w:rPr>
+                <w:color w:val="595959"/>
+                <w:sz w:val="20"/>
+                <w:szCs w:val="20"/>
+              </w:rPr>
+              <w:t xml:space="preserve"> Project was designed in C#.</w:t>
+            </w:r>
+          </w:p>
+          <w:p>
+            <w:pPr>
+              <w:spacing w:after="4"/>
+              <w:ind w:right="556"/>
+              <w:rPr>
+                <w:color w:val="595959"/>
+                <w:sz w:val="20"/>
+                <w:szCs w:val="20"/>
+              </w:rPr>
+            </w:pPr>
           </w:p>
           <w:p/>
           <w:p>
@@ -312,8 +352,35 @@
                 <w:sz w:val="20"/>
                 <w:szCs w:val="20"/>
               </w:rPr>
-              <w:t xml:space="preserve">Learned about many types of data structures including arrays, stacks, queues, linked lists and trees. Projects were programmed in C++. </w:t>
-            </w:r>
+              <w:t xml:space="preserve">Learned about many types of data structures including arrays, stacks, queues, linked </w:t>
+            </w:r>
+            <w:r>
+              <w:rPr>
+                <w:color w:val="595959"/>
+                <w:sz w:val="20"/>
+                <w:szCs w:val="20"/>
+              </w:rPr>
+              <w:t>lists,</w:t>
+            </w:r>
+            <w:r>
+              <w:rPr>
+                <w:color w:val="595959"/>
+                <w:sz w:val="20"/>
+                <w:szCs w:val="20"/>
+              </w:rPr>
+              <w:t xml:space="preserve"> and trees. Projects were programmed in C++. </w:t>
+            </w:r>
+          </w:p>
+          <w:p>
+            <w:pPr>
+              <w:spacing w:after="4"/>
+              <w:ind w:right="556"/>
+              <w:rPr>
+                <w:color w:val="595959"/>
+                <w:sz w:val="20"/>
+                <w:szCs w:val="20"/>
+              </w:rPr>
+            </w:pPr>
           </w:p>
           <w:p>
             <w:pPr>
@@ -345,6 +412,10 @@
             <w:pPr>
               <w:pStyle w:val="Heading2"/>
               <w:ind w:left="0"/>
+              <w:rPr>
+                <w:b w:val="0"/>
+                <w:color w:val="595959"/>
+              </w:rPr>
             </w:pPr>
             <w:r>
               <w:t xml:space="preserve">NEURAL NETS, </w:t>
@@ -373,8 +444,35 @@
                 <w:sz w:val="20"/>
                 <w:szCs w:val="20"/>
               </w:rPr>
-              <w:t>Learned about how neural nets worked and worked with different architectures throughout the semester with different projects. Also built a semester long personal project that let us price check NFTs using neural nets. Projects were programmed in Python using TensorFlow.</w:t>
-            </w:r>
+              <w:t xml:space="preserve">Learned about how neural nets worked and worked with different architectures throughout the semester with different projects. Also built a semester long personal project that let us price check NFTs using neural nets. Projects were programmed in Python </w:t>
+            </w:r>
+            <w:r>
+              <w:rPr>
+                <w:color w:val="595959"/>
+                <w:sz w:val="20"/>
+                <w:szCs w:val="20"/>
+              </w:rPr>
+              <w:t>with</w:t>
+            </w:r>
+            <w:r>
+              <w:rPr>
+                <w:color w:val="595959"/>
+                <w:sz w:val="20"/>
+                <w:szCs w:val="20"/>
+              </w:rPr>
+              <w:t xml:space="preserve"> TensorFlow.</w:t>
+            </w:r>
+          </w:p>
+          <w:p>
+            <w:pPr>
+              <w:spacing w:after="4"/>
+              <w:ind w:right="556"/>
+              <w:rPr>
+                <w:color w:val="595959"/>
+                <w:sz w:val="20"/>
+                <w:szCs w:val="20"/>
+              </w:rPr>
+            </w:pPr>
           </w:p>
           <w:p>
             <w:pPr>
@@ -519,7 +617,13 @@
               <w:t>JavaScript</w:t>
             </w:r>
             <w:r>
-              <w:t xml:space="preserve"> (Jquery)</w:t>
+              <w:t xml:space="preserve"> (</w:t>
+            </w:r>
+            <w:r>
+              <w:t>React</w:t>
+            </w:r>
+            <w:r>
+              <w:t>)</w:t>
             </w:r>
           </w:p>
           <w:p>
@@ -737,7 +841,7 @@
 </file>
 
 <file path=word/endnotes.xml><?xml version="1.0" encoding="utf-8"?>
-<w:endnotes xmlns:wpc="http://schemas.microsoft.com/office/word/2010/wordprocessingCanvas" xmlns:cx="http://schemas.microsoft.com/office/drawing/2014/chartex" xmlns:cx1="http://schemas.microsoft.com/office/drawing/2015/9/8/chartex" xmlns:cx2="http://schemas.microsoft.com/office/drawing/2015/10/21/chartex" xmlns:cx3="http://schemas.microsoft.com/office/drawing/2016/5/9/chartex" xmlns:cx4="http://schemas.microsoft.com/office/drawing/2016/5/10/chartex" xmlns:cx5="http://schemas.microsoft.com/office/drawing/2016/5/11/chartex" xmlns:cx6="http://schemas.microsoft.com/office/drawing/2016/5/12/chartex" xmlns:cx7="http://schemas.microsoft.com/office/drawing/2016/5/13/chartex" xmlns:cx8="http://schemas.microsoft.com/office/drawing/2016/5/14/chartex" xmlns:mc="http://schemas.openxmlformats.org/markup-compatibility/2006" xmlns:aink="http://schemas.microsoft.com/office/drawing/2016/ink" xmlns:am3d="http://schemas.microsoft.com/office/drawing/2017/model3d" xmlns:o="urn:schemas-microsoft-com:office:office" xmlns:oel="http://schemas.microsoft.com/office/2019/extlst" xmlns:r="http://schemas.openxmlformats.org/officeDocument/2006/relationships" xmlns:m="http://schemas.openxmlformats.org/officeDocument/2006/math" xmlns:v="urn:schemas-microsoft-com:vml" xmlns:wp14="http://schemas.microsoft.com/office/word/2010/wordprocessingDrawing" xmlns:wp="http://schemas.openxmlformats.org/drawingml/2006/wordprocessingDrawing" xmlns:w10="urn:schemas-microsoft-com:office:word" xmlns:w="http://schemas.openxmlformats.org/wordprocessingml/2006/main" xmlns:w14="http://schemas.microsoft.com/office/word/2010/wordml" xmlns:w15="http://schemas.microsoft.com/office/word/2012/wordml" xmlns:w16cex="http://schemas.microsoft.com/office/word/2018/wordml/cex" xmlns:w16cid="http://schemas.microsoft.com/office/word/2016/wordml/cid" xmlns:w16="http://schemas.microsoft.com/office/word/2018/wordml" xmlns:w16sdtdh="http://schemas.microsoft.com/office/word/2020/wordml/sdtdatahash" xmlns:w16se="http://schemas.microsoft.com/office/word/2015/wordml/symex" xmlns:wpg="http://schemas.microsoft.com/office/word/2010/wordprocessingGroup" xmlns:wpi="http://schemas.microsoft.com/office/word/2010/wordprocessingInk" xmlns:wne="http://schemas.microsoft.com/office/word/2006/wordml" xmlns:wps="http://schemas.microsoft.com/office/word/2010/wordprocessingShape" mc:Ignorable="w14 w15 w16se w16cid w16 w16cex w16sdtdh wp14">
+<w:endnotes xmlns:wpc="http://schemas.microsoft.com/office/word/2010/wordprocessingCanvas" xmlns:cx="http://schemas.microsoft.com/office/drawing/2014/chartex" xmlns:cx1="http://schemas.microsoft.com/office/drawing/2015/9/8/chartex" xmlns:cx2="http://schemas.microsoft.com/office/drawing/2015/10/21/chartex" xmlns:cx3="http://schemas.microsoft.com/office/drawing/2016/5/9/chartex" xmlns:cx4="http://schemas.microsoft.com/office/drawing/2016/5/10/chartex" xmlns:cx5="http://schemas.microsoft.com/office/drawing/2016/5/11/chartex" xmlns:cx6="http://schemas.microsoft.com/office/drawing/2016/5/12/chartex" xmlns:cx7="http://schemas.microsoft.com/office/drawing/2016/5/13/chartex" xmlns:cx8="http://schemas.microsoft.com/office/drawing/2016/5/14/chartex" xmlns:mc="http://schemas.openxmlformats.org/markup-compatibility/2006" xmlns:aink="http://schemas.microsoft.com/office/drawing/2016/ink" xmlns:am3d="http://schemas.microsoft.com/office/drawing/2017/model3d" xmlns:o="urn:schemas-microsoft-com:office:office" xmlns:oel="http://schemas.microsoft.com/office/2019/extlst" xmlns:r="http://schemas.openxmlformats.org/officeDocument/2006/relationships" xmlns:m="http://schemas.openxmlformats.org/officeDocument/2006/math" xmlns:v="urn:schemas-microsoft-com:vml" xmlns:wp14="http://schemas.microsoft.com/office/word/2010/wordprocessingDrawing" xmlns:wp="http://schemas.openxmlformats.org/drawingml/2006/wordprocessingDrawing" xmlns:w10="urn:schemas-microsoft-com:office:word" xmlns:w="http://schemas.openxmlformats.org/wordprocessingml/2006/main" xmlns:w14="http://schemas.microsoft.com/office/word/2010/wordml" xmlns:w15="http://schemas.microsoft.com/office/word/2012/wordml" xmlns:w16cex="http://schemas.microsoft.com/office/word/2018/wordml/cex" xmlns:w16cid="http://schemas.microsoft.com/office/word/2016/wordml/cid" xmlns:w16="http://schemas.microsoft.com/office/word/2018/wordml" xmlns:w16du="http://schemas.microsoft.com/office/word/2023/wordml/word16du" xmlns:w16sdtdh="http://schemas.microsoft.com/office/word/2020/wordml/sdtdatahash" xmlns:w16se="http://schemas.microsoft.com/office/word/2015/wordml/symex" xmlns:wpg="http://schemas.microsoft.com/office/word/2010/wordprocessingGroup" xmlns:wpi="http://schemas.microsoft.com/office/word/2010/wordprocessingInk" xmlns:wne="http://schemas.microsoft.com/office/word/2006/wordml" xmlns:wps="http://schemas.microsoft.com/office/word/2010/wordprocessingShape" mc:Ignorable="w14 w15 w16se w16cid w16 w16cex w16sdtdh wp14">
   <w:endnote w:type="separator" w:id="-1">
     <w:p>
       <w:r>
@@ -756,7 +860,7 @@
 </file>
 
 <file path=word/footnotes.xml><?xml version="1.0" encoding="utf-8"?>
-<w:footnotes xmlns:wpc="http://schemas.microsoft.com/office/word/2010/wordprocessingCanvas" xmlns:cx="http://schemas.microsoft.com/office/drawing/2014/chartex" xmlns:cx1="http://schemas.microsoft.com/office/drawing/2015/9/8/chartex" xmlns:cx2="http://schemas.microsoft.com/office/drawing/2015/10/21/chartex" xmlns:cx3="http://schemas.microsoft.com/office/drawing/2016/5/9/chartex" xmlns:cx4="http://schemas.microsoft.com/office/drawing/2016/5/10/chartex" xmlns:cx5="http://schemas.microsoft.com/office/drawing/2016/5/11/chartex" xmlns:cx6="http://schemas.microsoft.com/office/drawing/2016/5/12/chartex" xmlns:cx7="http://schemas.microsoft.com/office/drawing/2016/5/13/chartex" xmlns:cx8="http://schemas.microsoft.com/office/drawing/2016/5/14/chartex" xmlns:mc="http://schemas.openxmlformats.org/markup-compatibility/2006" xmlns:aink="http://schemas.microsoft.com/office/drawing/2016/ink" xmlns:am3d="http://schemas.microsoft.com/office/drawing/2017/model3d" xmlns:o="urn:schemas-microsoft-com:office:office" xmlns:oel="http://schemas.microsoft.com/office/2019/extlst" xmlns:r="http://schemas.openxmlformats.org/officeDocument/2006/relationships" xmlns:m="http://schemas.openxmlformats.org/officeDocument/2006/math" xmlns:v="urn:schemas-microsoft-com:vml" xmlns:wp14="http://schemas.microsoft.com/office/word/2010/wordprocessingDrawing" xmlns:wp="http://schemas.openxmlformats.org/drawingml/2006/wordprocessingDrawing" xmlns:w10="urn:schemas-microsoft-com:office:word" xmlns:w="http://schemas.openxmlformats.org/wordprocessingml/2006/main" xmlns:w14="http://schemas.microsoft.com/office/word/2010/wordml" xmlns:w15="http://schemas.microsoft.com/office/word/2012/wordml" xmlns:w16cex="http://schemas.microsoft.com/office/word/2018/wordml/cex" xmlns:w16cid="http://schemas.microsoft.com/office/word/2016/wordml/cid" xmlns:w16="http://schemas.microsoft.com/office/word/2018/wordml" xmlns:w16sdtdh="http://schemas.microsoft.com/office/word/2020/wordml/sdtdatahash" xmlns:w16se="http://schemas.microsoft.com/office/word/2015/wordml/symex" xmlns:wpg="http://schemas.microsoft.com/office/word/2010/wordprocessingGroup" xmlns:wpi="http://schemas.microsoft.com/office/word/2010/wordprocessingInk" xmlns:wne="http://schemas.microsoft.com/office/word/2006/wordml" xmlns:wps="http://schemas.microsoft.com/office/word/2010/wordprocessingShape" mc:Ignorable="w14 w15 w16se w16cid w16 w16cex w16sdtdh wp14">
+<w:footnotes xmlns:wpc="http://schemas.microsoft.com/office/word/2010/wordprocessingCanvas" xmlns:cx="http://schemas.microsoft.com/office/drawing/2014/chartex" xmlns:cx1="http://schemas.microsoft.com/office/drawing/2015/9/8/chartex" xmlns:cx2="http://schemas.microsoft.com/office/drawing/2015/10/21/chartex" xmlns:cx3="http://schemas.microsoft.com/office/drawing/2016/5/9/chartex" xmlns:cx4="http://schemas.microsoft.com/office/drawing/2016/5/10/chartex" xmlns:cx5="http://schemas.microsoft.com/office/drawing/2016/5/11/chartex" xmlns:cx6="http://schemas.microsoft.com/office/drawing/2016/5/12/chartex" xmlns:cx7="http://schemas.microsoft.com/office/drawing/2016/5/13/chartex" xmlns:cx8="http://schemas.microsoft.com/office/drawing/2016/5/14/chartex" xmlns:mc="http://schemas.openxmlformats.org/markup-compatibility/2006" xmlns:aink="http://schemas.microsoft.com/office/drawing/2016/ink" xmlns:am3d="http://schemas.microsoft.com/office/drawing/2017/model3d" xmlns:o="urn:schemas-microsoft-com:office:office" xmlns:oel="http://schemas.microsoft.com/office/2019/extlst" xmlns:r="http://schemas.openxmlformats.org/officeDocument/2006/relationships" xmlns:m="http://schemas.openxmlformats.org/officeDocument/2006/math" xmlns:v="urn:schemas-microsoft-com:vml" xmlns:wp14="http://schemas.microsoft.com/office/word/2010/wordprocessingDrawing" xmlns:wp="http://schemas.openxmlformats.org/drawingml/2006/wordprocessingDrawing" xmlns:w10="urn:schemas-microsoft-com:office:word" xmlns:w="http://schemas.openxmlformats.org/wordprocessingml/2006/main" xmlns:w14="http://schemas.microsoft.com/office/word/2010/wordml" xmlns:w15="http://schemas.microsoft.com/office/word/2012/wordml" xmlns:w16cex="http://schemas.microsoft.com/office/word/2018/wordml/cex" xmlns:w16cid="http://schemas.microsoft.com/office/word/2016/wordml/cid" xmlns:w16="http://schemas.microsoft.com/office/word/2018/wordml" xmlns:w16du="http://schemas.microsoft.com/office/word/2023/wordml/word16du" xmlns:w16sdtdh="http://schemas.microsoft.com/office/word/2020/wordml/sdtdatahash" xmlns:w16se="http://schemas.microsoft.com/office/word/2015/wordml/symex" xmlns:wpg="http://schemas.microsoft.com/office/word/2010/wordprocessingGroup" xmlns:wpi="http://schemas.microsoft.com/office/word/2010/wordprocessingInk" xmlns:wne="http://schemas.microsoft.com/office/word/2006/wordml" xmlns:wps="http://schemas.microsoft.com/office/word/2010/wordprocessingShape" mc:Ignorable="w14 w15 w16se w16cid w16 w16cex w16sdtdh wp14">
   <w:footnote w:type="separator" w:id="-1">
     <w:p>
       <w:r>
@@ -775,7 +879,7 @@
 </file>
 
 <file path=word/numbering.xml><?xml version="1.0" encoding="utf-8"?>
-<w:numbering xmlns:wpc="http://schemas.microsoft.com/office/word/2010/wordprocessingCanvas" xmlns:cx="http://schemas.microsoft.com/office/drawing/2014/chartex" xmlns:cx1="http://schemas.microsoft.com/office/drawing/2015/9/8/chartex" xmlns:cx2="http://schemas.microsoft.com/office/drawing/2015/10/21/chartex" xmlns:cx3="http://schemas.microsoft.com/office/drawing/2016/5/9/chartex" xmlns:cx4="http://schemas.microsoft.com/office/drawing/2016/5/10/chartex" xmlns:cx5="http://schemas.microsoft.com/office/drawing/2016/5/11/chartex" xmlns:cx6="http://schemas.microsoft.com/office/drawing/2016/5/12/chartex" xmlns:cx7="http://schemas.microsoft.com/office/drawing/2016/5/13/chartex" xmlns:cx8="http://schemas.microsoft.com/office/drawing/2016/5/14/chartex" xmlns:mc="http://schemas.openxmlformats.org/markup-compatibility/2006" xmlns:aink="http://schemas.microsoft.com/office/drawing/2016/ink" xmlns:am3d="http://schemas.microsoft.com/office/drawing/2017/model3d" xmlns:o="urn:schemas-microsoft-com:office:office" xmlns:oel="http://schemas.microsoft.com/office/2019/extlst" xmlns:r="http://schemas.openxmlformats.org/officeDocument/2006/relationships" xmlns:m="http://schemas.openxmlformats.org/officeDocument/2006/math" xmlns:v="urn:schemas-microsoft-com:vml" xmlns:wp14="http://schemas.microsoft.com/office/word/2010/wordprocessingDrawing" xmlns:wp="http://schemas.openxmlformats.org/drawingml/2006/wordprocessingDrawing" xmlns:w10="urn:schemas-microsoft-com:office:word" xmlns:w="http://schemas.openxmlformats.org/wordprocessingml/2006/main" xmlns:w14="http://schemas.microsoft.com/office/word/2010/wordml" xmlns:w15="http://schemas.microsoft.com/office/word/2012/wordml" xmlns:w16cex="http://schemas.microsoft.com/office/word/2018/wordml/cex" xmlns:w16cid="http://schemas.microsoft.com/office/word/2016/wordml/cid" xmlns:w16="http://schemas.microsoft.com/office/word/2018/wordml" xmlns:w16sdtdh="http://schemas.microsoft.com/office/word/2020/wordml/sdtdatahash" xmlns:w16se="http://schemas.microsoft.com/office/word/2015/wordml/symex" xmlns:wpg="http://schemas.microsoft.com/office/word/2010/wordprocessingGroup" xmlns:wpi="http://schemas.microsoft.com/office/word/2010/wordprocessingInk" xmlns:wne="http://schemas.microsoft.com/office/word/2006/wordml" xmlns:wps="http://schemas.microsoft.com/office/word/2010/wordprocessingShape" mc:Ignorable="w14 w15 w16se w16cid w16 w16cex w16sdtdh wp14">
+<w:numbering xmlns:wpc="http://schemas.microsoft.com/office/word/2010/wordprocessingCanvas" xmlns:cx="http://schemas.microsoft.com/office/drawing/2014/chartex" xmlns:cx1="http://schemas.microsoft.com/office/drawing/2015/9/8/chartex" xmlns:cx2="http://schemas.microsoft.com/office/drawing/2015/10/21/chartex" xmlns:cx3="http://schemas.microsoft.com/office/drawing/2016/5/9/chartex" xmlns:cx4="http://schemas.microsoft.com/office/drawing/2016/5/10/chartex" xmlns:cx5="http://schemas.microsoft.com/office/drawing/2016/5/11/chartex" xmlns:cx6="http://schemas.microsoft.com/office/drawing/2016/5/12/chartex" xmlns:cx7="http://schemas.microsoft.com/office/drawing/2016/5/13/chartex" xmlns:cx8="http://schemas.microsoft.com/office/drawing/2016/5/14/chartex" xmlns:mc="http://schemas.openxmlformats.org/markup-compatibility/2006" xmlns:aink="http://schemas.microsoft.com/office/drawing/2016/ink" xmlns:am3d="http://schemas.microsoft.com/office/drawing/2017/model3d" xmlns:o="urn:schemas-microsoft-com:office:office" xmlns:oel="http://schemas.microsoft.com/office/2019/extlst" xmlns:r="http://schemas.openxmlformats.org/officeDocument/2006/relationships" xmlns:m="http://schemas.openxmlformats.org/officeDocument/2006/math" xmlns:v="urn:schemas-microsoft-com:vml" xmlns:wp14="http://schemas.microsoft.com/office/word/2010/wordprocessingDrawing" xmlns:wp="http://schemas.openxmlformats.org/drawingml/2006/wordprocessingDrawing" xmlns:w10="urn:schemas-microsoft-com:office:word" xmlns:w="http://schemas.openxmlformats.org/wordprocessingml/2006/main" xmlns:w14="http://schemas.microsoft.com/office/word/2010/wordml" xmlns:w15="http://schemas.microsoft.com/office/word/2012/wordml" xmlns:w16cex="http://schemas.microsoft.com/office/word/2018/wordml/cex" xmlns:w16cid="http://schemas.microsoft.com/office/word/2016/wordml/cid" xmlns:w16="http://schemas.microsoft.com/office/word/2018/wordml" xmlns:w16du="http://schemas.microsoft.com/office/word/2023/wordml/word16du" xmlns:w16sdtdh="http://schemas.microsoft.com/office/word/2020/wordml/sdtdatahash" xmlns:w16se="http://schemas.microsoft.com/office/word/2015/wordml/symex" xmlns:wpg="http://schemas.microsoft.com/office/word/2010/wordprocessingGroup" xmlns:wpi="http://schemas.microsoft.com/office/word/2010/wordprocessingInk" xmlns:wne="http://schemas.microsoft.com/office/word/2006/wordml" xmlns:wps="http://schemas.microsoft.com/office/word/2010/wordprocessingShape" mc:Ignorable="w14 w15 w16se w16cid w16 w16cex w16sdtdh wp14">
   <w:abstractNum w:abstractNumId="0" w15:restartNumberingAfterBreak="0">
     <w:nsid w:val="FFFFFF7C"/>
     <w:multiLevelType w:val="singleLevel"/>
@@ -2179,11 +2283,34 @@
       <w:contextualSpacing/>
     </w:pPr>
   </w:style>
+  <w:style w:type="character" w:styleId="Hyperlink">
+    <w:name w:val="Hyperlink"/>
+    <w:basedOn w:val="DefaultParagraphFont"/>
+    <w:uiPriority w:val="99"/>
+    <w:unhideWhenUsed/>
+    <w:rsid w:val="00DC3463"/>
+    <w:rPr>
+      <w:color w:val="F7B615" w:themeColor="hyperlink"/>
+      <w:u w:val="single"/>
+    </w:rPr>
+  </w:style>
+  <w:style w:type="character" w:styleId="UnresolvedMention">
+    <w:name w:val="Unresolved Mention"/>
+    <w:basedOn w:val="DefaultParagraphFont"/>
+    <w:uiPriority w:val="99"/>
+    <w:semiHidden/>
+    <w:unhideWhenUsed/>
+    <w:rsid w:val="00DC3463"/>
+    <w:rPr>
+      <w:color w:val="605E5C"/>
+      <w:shd w:val="clear" w:color="auto" w:fill="E1DFDD"/>
+    </w:rPr>
+  </w:style>
 </w:styles>
 </file>
 
 <file path=word/glossary/document.xml><?xml version="1.0" encoding="utf-8"?>
-<w:glossaryDocument xmlns:wpc="http://schemas.microsoft.com/office/word/2010/wordprocessingCanvas" xmlns:cx="http://schemas.microsoft.com/office/drawing/2014/chartex" xmlns:cx1="http://schemas.microsoft.com/office/drawing/2015/9/8/chartex" xmlns:cx2="http://schemas.microsoft.com/office/drawing/2015/10/21/chartex" xmlns:cx3="http://schemas.microsoft.com/office/drawing/2016/5/9/chartex" xmlns:cx4="http://schemas.microsoft.com/office/drawing/2016/5/10/chartex" xmlns:cx5="http://schemas.microsoft.com/office/drawing/2016/5/11/chartex" xmlns:cx6="http://schemas.microsoft.com/office/drawing/2016/5/12/chartex" xmlns:cx7="http://schemas.microsoft.com/office/drawing/2016/5/13/chartex" xmlns:cx8="http://schemas.microsoft.com/office/drawing/2016/5/14/chartex" xmlns:mc="http://schemas.openxmlformats.org/markup-compatibility/2006" xmlns:aink="http://schemas.microsoft.com/office/drawing/2016/ink" xmlns:am3d="http://schemas.microsoft.com/office/drawing/2017/model3d" xmlns:o="urn:schemas-microsoft-com:office:office" xmlns:oel="http://schemas.microsoft.com/office/2019/extlst" xmlns:r="http://schemas.openxmlformats.org/officeDocument/2006/relationships" xmlns:m="http://schemas.openxmlformats.org/officeDocument/2006/math" xmlns:v="urn:schemas-microsoft-com:vml" xmlns:wp14="http://schemas.microsoft.com/office/word/2010/wordprocessingDrawing" xmlns:wp="http://schemas.openxmlformats.org/drawingml/2006/wordprocessingDrawing" xmlns:w10="urn:schemas-microsoft-com:office:word" xmlns:w="http://schemas.openxmlformats.org/wordprocessingml/2006/main" xmlns:w14="http://schemas.microsoft.com/office/word/2010/wordml" xmlns:w15="http://schemas.microsoft.com/office/word/2012/wordml" xmlns:w16cex="http://schemas.microsoft.com/office/word/2018/wordml/cex" xmlns:w16cid="http://schemas.microsoft.com/office/word/2016/wordml/cid" xmlns:w16="http://schemas.microsoft.com/office/word/2018/wordml" xmlns:w16sdtdh="http://schemas.microsoft.com/office/word/2020/wordml/sdtdatahash" xmlns:w16se="http://schemas.microsoft.com/office/word/2015/wordml/symex" xmlns:wpg="http://schemas.microsoft.com/office/word/2010/wordprocessingGroup" xmlns:wpi="http://schemas.microsoft.com/office/word/2010/wordprocessingInk" xmlns:wne="http://schemas.microsoft.com/office/word/2006/wordml" xmlns:wps="http://schemas.microsoft.com/office/word/2010/wordprocessingShape" mc:Ignorable="w14 w15 w16se w16cid w16 w16cex w16sdtdh wp14">
+<w:glossaryDocument xmlns:wpc="http://schemas.microsoft.com/office/word/2010/wordprocessingCanvas" xmlns:cx="http://schemas.microsoft.com/office/drawing/2014/chartex" xmlns:cx1="http://schemas.microsoft.com/office/drawing/2015/9/8/chartex" xmlns:cx2="http://schemas.microsoft.com/office/drawing/2015/10/21/chartex" xmlns:cx3="http://schemas.microsoft.com/office/drawing/2016/5/9/chartex" xmlns:cx4="http://schemas.microsoft.com/office/drawing/2016/5/10/chartex" xmlns:cx5="http://schemas.microsoft.com/office/drawing/2016/5/11/chartex" xmlns:cx6="http://schemas.microsoft.com/office/drawing/2016/5/12/chartex" xmlns:cx7="http://schemas.microsoft.com/office/drawing/2016/5/13/chartex" xmlns:cx8="http://schemas.microsoft.com/office/drawing/2016/5/14/chartex" xmlns:mc="http://schemas.openxmlformats.org/markup-compatibility/2006" xmlns:aink="http://schemas.microsoft.com/office/drawing/2016/ink" xmlns:am3d="http://schemas.microsoft.com/office/drawing/2017/model3d" xmlns:o="urn:schemas-microsoft-com:office:office" xmlns:oel="http://schemas.microsoft.com/office/2019/extlst" xmlns:r="http://schemas.openxmlformats.org/officeDocument/2006/relationships" xmlns:m="http://schemas.openxmlformats.org/officeDocument/2006/math" xmlns:v="urn:schemas-microsoft-com:vml" xmlns:wp14="http://schemas.microsoft.com/office/word/2010/wordprocessingDrawing" xmlns:wp="http://schemas.openxmlformats.org/drawingml/2006/wordprocessingDrawing" xmlns:w10="urn:schemas-microsoft-com:office:word" xmlns:w="http://schemas.openxmlformats.org/wordprocessingml/2006/main" xmlns:w14="http://schemas.microsoft.com/office/word/2010/wordml" xmlns:w15="http://schemas.microsoft.com/office/word/2012/wordml" xmlns:w16cex="http://schemas.microsoft.com/office/word/2018/wordml/cex" xmlns:w16cid="http://schemas.microsoft.com/office/word/2016/wordml/cid" xmlns:w16="http://schemas.microsoft.com/office/word/2018/wordml" xmlns:w16du="http://schemas.microsoft.com/office/word/2023/wordml/word16du" xmlns:w16sdtdh="http://schemas.microsoft.com/office/word/2020/wordml/sdtdatahash" xmlns:w16se="http://schemas.microsoft.com/office/word/2015/wordml/symex" xmlns:wpg="http://schemas.microsoft.com/office/word/2010/wordprocessingGroup" xmlns:wpi="http://schemas.microsoft.com/office/word/2010/wordprocessingInk" xmlns:wne="http://schemas.microsoft.com/office/word/2006/wordml" xmlns:wps="http://schemas.microsoft.com/office/word/2010/wordprocessingShape" mc:Ignorable="w14 w15 w16se w16cid w16 w16cex w16sdtdh wp14">
   <w:docParts>
     <w:docPart>
       <w:docPartPr>

</xml_diff>